<commit_message>
fix menu for 2.11 add menu file
</commit_message>
<xml_diff>
--- a/static/menu/Меню 02.11.18.docx
+++ b/static/menu/Меню 02.11.18.docx
@@ -1535,22 +1535,23 @@
           </w:tcPr>
           <w:p>
             <w:pPr>
-              <w:spacing w:after="0" w:line="160" w:lineRule="atLeast"/>
-              <w:rPr>
-                <w:rFonts w:ascii="Monotype Corsiva" w:hAnsi="Monotype Corsiva"/>
-                <w:b/>
-                <w:sz w:val="28"/>
-                <w:szCs w:val="28"/>
-              </w:rPr>
-            </w:pPr>
-            <w:r>
-              <w:rPr>
-                <w:rFonts w:ascii="Monotype Corsiva" w:hAnsi="Monotype Corsiva"/>
-                <w:b/>
-                <w:sz w:val="28"/>
-                <w:szCs w:val="28"/>
-              </w:rPr>
-              <w:t xml:space="preserve">Мясо, жаренное крупным куском   </w:t>
+              <w:spacing w:after="0" w:line="240" w:lineRule="auto"/>
+              <w:rPr>
+                <w:rFonts w:ascii="Monotype Corsiva" w:hAnsi="Monotype Corsiva"/>
+                <w:b/>
+                <w:sz w:val="28"/>
+                <w:szCs w:val="28"/>
+              </w:rPr>
+            </w:pPr>
+            <w:bookmarkStart w:id="1" w:name="_GoBack" w:colFirst="0" w:colLast="3"/>
+            <w:r>
+              <w:rPr>
+                <w:rFonts w:ascii="Monotype Corsiva" w:hAnsi="Monotype Corsiva"/>
+                <w:b/>
+                <w:sz w:val="28"/>
+                <w:szCs w:val="28"/>
+              </w:rPr>
+              <w:t xml:space="preserve">Эскалоп с помидорами       </w:t>
             </w:r>
             <w:r>
               <w:rPr>
@@ -1562,7 +1563,7 @@
               <w:rPr>
                 <w:rFonts w:ascii="Monotype Corsiva" w:hAnsi="Monotype Corsiva"/>
               </w:rPr>
-              <w:t>свинина, специи</w:t>
+              <w:t>свинина, помидор, специи</w:t>
             </w:r>
             <w:r>
               <w:rPr>
@@ -1574,7 +1575,7 @@
               <w:rPr>
                 <w:rFonts w:ascii="Monotype Corsiva" w:hAnsi="Monotype Corsiva"/>
               </w:rPr>
-              <w:t xml:space="preserve">   </w:t>
+              <w:t xml:space="preserve">  </w:t>
             </w:r>
           </w:p>
         </w:tc>
@@ -1584,32 +1585,32 @@
           </w:tcPr>
           <w:p>
             <w:pPr>
-              <w:spacing w:after="0" w:line="160" w:lineRule="atLeast"/>
-              <w:jc w:val="center"/>
-              <w:rPr>
-                <w:rFonts w:ascii="Monotype Corsiva" w:hAnsi="Monotype Corsiva"/>
-                <w:b/>
-                <w:sz w:val="24"/>
-                <w:szCs w:val="24"/>
-              </w:rPr>
-            </w:pPr>
-            <w:r>
-              <w:rPr>
-                <w:rFonts w:ascii="Monotype Corsiva" w:hAnsi="Monotype Corsiva"/>
-                <w:b/>
-                <w:sz w:val="24"/>
-                <w:szCs w:val="24"/>
-              </w:rPr>
-              <w:t>100г</w:t>
-            </w:r>
-            <w:r>
-              <w:rPr>
-                <w:rFonts w:ascii="Monotype Corsiva" w:hAnsi="Monotype Corsiva"/>
-                <w:b/>
-                <w:sz w:val="24"/>
-                <w:szCs w:val="24"/>
-              </w:rPr>
-              <w:t>р</w:t>
+              <w:spacing w:after="0" w:line="240" w:lineRule="auto"/>
+              <w:jc w:val="center"/>
+              <w:rPr>
+                <w:rFonts w:ascii="Monotype Corsiva" w:hAnsi="Monotype Corsiva"/>
+                <w:b/>
+                <w:sz w:val="24"/>
+                <w:szCs w:val="24"/>
+              </w:rPr>
+            </w:pPr>
+            <w:r>
+              <w:rPr>
+                <w:rFonts w:ascii="Monotype Corsiva" w:hAnsi="Monotype Corsiva"/>
+                <w:b/>
+                <w:sz w:val="24"/>
+                <w:szCs w:val="24"/>
+              </w:rPr>
+              <w:t>130</w:t>
+            </w:r>
+            <w:r>
+              <w:rPr>
+                <w:rFonts w:ascii="Monotype Corsiva" w:hAnsi="Monotype Corsiva"/>
+                <w:b/>
+                <w:sz w:val="24"/>
+                <w:szCs w:val="24"/>
+              </w:rPr>
+              <w:t>гр</w:t>
             </w:r>
           </w:p>
         </w:tc>
@@ -1619,23 +1620,23 @@
           </w:tcPr>
           <w:p>
             <w:pPr>
-              <w:spacing w:after="0" w:line="160" w:lineRule="atLeast"/>
-              <w:jc w:val="center"/>
-              <w:rPr>
-                <w:rFonts w:ascii="Monotype Corsiva" w:hAnsi="Monotype Corsiva"/>
-                <w:b/>
-                <w:sz w:val="28"/>
-                <w:szCs w:val="28"/>
-              </w:rPr>
-            </w:pPr>
-            <w:r>
-              <w:rPr>
-                <w:rFonts w:ascii="Monotype Corsiva" w:hAnsi="Monotype Corsiva"/>
-                <w:b/>
-                <w:sz w:val="28"/>
-                <w:szCs w:val="28"/>
-              </w:rPr>
-              <w:t>3,60</w:t>
+              <w:spacing w:after="0" w:line="240" w:lineRule="auto"/>
+              <w:jc w:val="center"/>
+              <w:rPr>
+                <w:rFonts w:ascii="Monotype Corsiva" w:hAnsi="Monotype Corsiva"/>
+                <w:b/>
+                <w:sz w:val="28"/>
+                <w:szCs w:val="28"/>
+              </w:rPr>
+            </w:pPr>
+            <w:r>
+              <w:rPr>
+                <w:rFonts w:ascii="Monotype Corsiva" w:hAnsi="Monotype Corsiva"/>
+                <w:b/>
+                <w:sz w:val="28"/>
+                <w:szCs w:val="28"/>
+              </w:rPr>
+              <w:t>3,65</w:t>
             </w:r>
           </w:p>
         </w:tc>
@@ -1645,8 +1646,9 @@
           </w:tcPr>
           <w:p>
             <w:pPr>
-              <w:spacing w:after="0" w:line="160" w:lineRule="atLeast"/>
-              <w:rPr>
+              <w:rPr>
+                <w:rFonts w:ascii="Monotype Corsiva" w:hAnsi="Monotype Corsiva"/>
+                <w:b/>
                 <w:sz w:val="24"/>
                 <w:szCs w:val="24"/>
               </w:rPr>
@@ -1663,6 +1665,7 @@
           </w:p>
         </w:tc>
       </w:tr>
+      <w:bookmarkEnd w:id="1"/>
       <w:tr>
         <w:trPr>
           <w:trHeight w:val="305"/>
@@ -1681,7 +1684,6 @@
                 <w:szCs w:val="28"/>
               </w:rPr>
             </w:pPr>
-            <w:bookmarkStart w:id="1" w:name="_GoBack" w:colFirst="0" w:colLast="3"/>
             <w:r>
               <w:rPr>
                 <w:rFonts w:ascii="Monotype Corsiva" w:hAnsi="Monotype Corsiva"/>
@@ -1814,7 +1816,6 @@
         </w:tc>
       </w:tr>
     </w:tbl>
-    <w:bookmarkEnd w:id="1"/>
     <w:p>
       <w:pPr>
         <w:spacing w:after="0" w:line="240" w:lineRule="auto"/>
@@ -5154,7 +5155,7 @@
 </file>
 
 <file path=customXml/itemProps1.xml><?xml version="1.0" encoding="utf-8"?>
-<ds:datastoreItem xmlns:ds="http://schemas.openxmlformats.org/officeDocument/2006/customXml" ds:itemID="{877DD655-ED83-4497-8473-8AB6B8321243}">
+<ds:datastoreItem xmlns:ds="http://schemas.openxmlformats.org/officeDocument/2006/customXml" ds:itemID="{A0C355DE-9925-43F8-AA72-18CE5CB67DC7}">
   <ds:schemaRefs>
     <ds:schemaRef ds:uri="http://schemas.openxmlformats.org/officeDocument/2006/bibliography"/>
   </ds:schemaRefs>

</xml_diff>